<commit_message>
dev brach change 1
</commit_message>
<xml_diff>
--- a/Hello_world.docx
+++ b/Hello_world.docx
@@ -13,6 +13,19 @@
           <w:lang w:val="en-IN"/>
         </w:rPr>
         <w:t>HELLO WORLD</w:t>
+      </w:r>
+    </w:p>
+    <w:p>
+      <w:pPr>
+        <w:rPr>
+          <w:lang w:val="en-IN"/>
+        </w:rPr>
+      </w:pPr>
+      <w:r>
+        <w:rPr>
+          <w:lang w:val="en-IN"/>
+        </w:rPr>
+        <w:t>IN DEV BRANCH</w:t>
       </w:r>
     </w:p>
     <w:sectPr>
@@ -184,6 +197,7 @@
   <w:style w:type="paragraph" w:default="1" w:styleId="Normal">
     <w:name w:val="Normal"/>
     <w:qFormat/>
+    <w:rsid w:val="00F1697B"/>
   </w:style>
   <w:style w:type="character" w:default="1" w:styleId="DefaultParagraphFont">
     <w:name w:val="Default Paragraph Font"/>

</xml_diff>

<commit_message>
New change in dev branch
</commit_message>
<xml_diff>
--- a/Hello_world.docx
+++ b/Hello_world.docx
@@ -26,6 +26,25 @@
           <w:lang w:val="en-IN"/>
         </w:rPr>
         <w:t>IN DEV BRANCH</w:t>
+      </w:r>
+      <w:r>
+        <w:rPr>
+          <w:lang w:val="en-IN"/>
+        </w:rPr>
+        <w:tab/>
+      </w:r>
+    </w:p>
+    <w:p>
+      <w:pPr>
+        <w:rPr>
+          <w:lang w:val="en-IN"/>
+        </w:rPr>
+      </w:pPr>
+      <w:r>
+        <w:rPr>
+          <w:lang w:val="en-IN"/>
+        </w:rPr>
+        <w:t>NEW CHANGE IN DEV BRANCH</w:t>
       </w:r>
     </w:p>
     <w:sectPr>

</xml_diff>